<commit_message>
Added pictures to the documentation
</commit_message>
<xml_diff>
--- a/Documentation.docx
+++ b/Documentation.docx
@@ -505,10 +505,7 @@
         <w:pStyle w:val="Heading2"/>
       </w:pPr>
       <w:r>
-        <w:t>Features of node.js</w:t>
-      </w:r>
-      <w:r>
-        <w:t>:</w:t>
+        <w:t>Features of node.js:</w:t>
       </w:r>
     </w:p>
     <w:p>
@@ -892,15 +889,7 @@
         <w:pStyle w:val="ListBullet"/>
       </w:pPr>
       <w:r>
-        <w:t>CREATE (</w:t>
-      </w:r>
-      <w:proofErr w:type="gramStart"/>
-      <w:r>
-        <w:t>n:StudProgram</w:t>
-      </w:r>
-      <w:proofErr w:type="gramEnd"/>
-      <w:r>
-        <w:t xml:space="preserve"> {spNum: "G-KBDIG72", spName: "BSc in Business Computing &amp;amp; Digital Media", spLevel: 7, spYear: 2, spSemester: 4, spGr: "A"}</w:t>
+        <w:t>CREATE (n:StudProgram {spNum: "G-KBDIG72", spName: "BSc in Business Computing &amp;amp; Digital Media", spLevel: 7, spYear: 2, spSemester: 4, spGr: "A"}</w:t>
       </w:r>
     </w:p>
     <w:p>
@@ -921,15 +910,7 @@
         <w:pStyle w:val="ListBullet"/>
       </w:pPr>
       <w:r>
-        <w:t>CREATE (</w:t>
-      </w:r>
-      <w:proofErr w:type="gramStart"/>
-      <w:r>
-        <w:t>s:Subject</w:t>
-      </w:r>
-      <w:proofErr w:type="gramEnd"/>
-      <w:r>
-        <w:t xml:space="preserve"> { name: "Server Side RAD" }) RETURN s</w:t>
+        <w:t>CREATE (s:Subject { name: "Server Side RAD" }) RETURN s</w:t>
       </w:r>
     </w:p>
     <w:p>
@@ -948,15 +929,7 @@
         </w:rPr>
       </w:pPr>
       <w:r>
-        <w:t>MATCH (</w:t>
-      </w:r>
-      <w:proofErr w:type="gramStart"/>
-      <w:r>
-        <w:t>l:Lecturs</w:t>
-      </w:r>
-      <w:proofErr w:type="gramEnd"/>
-      <w:r>
-        <w:t xml:space="preserve"> { name: 'Gerard Harrison' }), (s:Subject { name: 'Server Side RAD' })</w:t>
+        <w:t>MATCH (l:Lecturs { name: 'Gerard Harrison' }), (s:Subject { name: 'Server Side RAD' })</w:t>
       </w:r>
       <w:r>
         <w:t xml:space="preserve"> </w:t>
@@ -980,16 +953,11 @@
       <w:pPr>
         <w:pStyle w:val="ListBullet"/>
       </w:pPr>
-      <w:proofErr w:type="gramStart"/>
       <w:r>
         <w:t>Match</w:t>
       </w:r>
       <w:r>
-        <w:t>(</w:t>
-      </w:r>
-      <w:proofErr w:type="gramEnd"/>
-      <w:r>
-        <w:t>g:Groups { group: 'All' }), (d:Day { day: 'Friday' })</w:t>
+        <w:t>(g:Groups { group: 'All' }), (d:Day { day: 'Friday' })</w:t>
       </w:r>
       <w:r>
         <w:t xml:space="preserve"> </w:t>
@@ -1011,15 +979,7 @@
         <w:pStyle w:val="ListBullet"/>
       </w:pPr>
       <w:r>
-        <w:t>MATCH (</w:t>
-      </w:r>
-      <w:proofErr w:type="gramStart"/>
-      <w:r>
-        <w:t>d:Day</w:t>
-      </w:r>
-      <w:proofErr w:type="gramEnd"/>
-      <w:r>
-        <w:t xml:space="preserve"> { day: 'Monday' }), (s:Subject { name: 'Server Side RAD' })</w:t>
+        <w:t>MATCH (d:Day { day: 'Monday' }), (s:Subject { name: 'Server Side RAD' })</w:t>
       </w:r>
       <w:r>
         <w:t xml:space="preserve"> </w:t>
@@ -1043,13 +1003,8 @@
       <w:pPr>
         <w:pStyle w:val="ListBullet"/>
       </w:pPr>
-      <w:proofErr w:type="gramStart"/>
-      <w:r>
-        <w:t>MATCH  (</w:t>
-      </w:r>
-      <w:proofErr w:type="gramEnd"/>
-      <w:r>
-        <w:t>g:Groups { group: 'C' }), (s:Subject { name: 'Server Side RAD' }) </w:t>
+      <w:r>
+        <w:t>MATCH  (g:Groups { group: 'C' }), (s:Subject { name: 'Server Side RAD' }) </w:t>
       </w:r>
       <w:r>
         <w:t xml:space="preserve"> </w:t>
@@ -1071,15 +1026,7 @@
         <w:pStyle w:val="ListBullet"/>
       </w:pPr>
       <w:r>
-        <w:t>MATCH (</w:t>
-      </w:r>
-      <w:proofErr w:type="gramStart"/>
-      <w:r>
-        <w:t>s:Subject</w:t>
-      </w:r>
-      <w:proofErr w:type="gramEnd"/>
-      <w:r>
-        <w:t xml:space="preserve"> { name: 'Database Management'}), (t:Times { times:14})CREATE (s)-[:Thursday]-&gt;(t)</w:t>
+        <w:t>MATCH (s:Subject { name: 'Database Management'}), (t:Times { times:14})CREATE (s)-[:Thursday]-&gt;(t)</w:t>
       </w:r>
     </w:p>
     <w:p>
@@ -1093,10 +1040,7 @@
       </w:pPr>
       <w:r>
         <w:lastRenderedPageBreak/>
-        <w:t>How I wish to complete this project</w:t>
-      </w:r>
-      <w:r>
-        <w:t>:</w:t>
+        <w:t>How I wish to complete this project:</w:t>
       </w:r>
     </w:p>
     <w:p>
@@ -1132,21 +1076,7 @@
           <w:sz w:val="24"/>
           <w:lang w:val="en-IE"/>
         </w:rPr>
-        <w:t xml:space="preserve"> complete this project the designs are shown below in the design section. I will try to complete this project to the best of my ability and so that it is efficient but also to be appealing to the eye of the viewer. I wish to create a centre node where all relationships and other nodes will be connected. I decided on design number 2. This was designed to create a node of my current college course in GMIT Galway (Computing &amp; Software Development) and make that the centre node where all other nodes will be connected. I will then create the nodes for each day of the week where classes will be held which happens to be from Monday to Friday. The next step was to figure out which node would be best suited to create a relationship between the day nodes and all the other nodes that I will have to create. I decided that the most efficient node to create next would be the groups node. There is currently four groups in my course which are All(everyone), A, B and C. I will then link the day nodes to the group nodes with relationships labelled the days of the</w:t>
-      </w:r>
-      <w:r>
-        <w:rPr>
-          <w:sz w:val="24"/>
-          <w:lang w:val="en-IE"/>
-        </w:rPr>
-        <w:t xml:space="preserve"> </w:t>
-      </w:r>
-      <w:r>
-        <w:rPr>
-          <w:sz w:val="24"/>
-          <w:lang w:val="en-IE"/>
-        </w:rPr>
-        <w:t>week to stop confusion between subjects and times. I must then decide how to make each relationship different from the other in appearance. Each relationship contains a different colour so that it is more attractive to the person viewing the graph. The next step would be deciding on which node would come next after the groups. I have decided that the subject node would be the most effective for my desired outcome. I must then create a relationship between the groups and the subjects. The next step I think which will be the most difficult will be creating the times node. I believe this will be the most difficult as each time node I create will have multiple relationships with other subjects as some subjects are run parallel to others. I will use a 24 hour clock to show the times of each class as I think it is the most effective. The final node which I will create is the room node. This node will just contain the number of each room and will have a relationship connected to the time node. I am willing to change some of the order of these nodes to best suit the requirements of this project.</w:t>
+        <w:t xml:space="preserve"> complete this project the designs are shown below in the design section. I will try to complete this project to the best of my ability and so that it is efficient but also to be appealing to the eye of the viewer. I wish to create a centre node where all relationships and other nodes will be connected. I decided on design number 2. This was designed to create a node of my current college course in GMIT Galway (Computing &amp; Software Development) and make that the centre node where all other nodes will be connected. I will then create the nodes for each day of the week where classes will be held which happens to be from Monday to Friday. The next step was to figure out which node would be best suited to create a relationship between the day nodes and all the other nodes that I will have to create. I decided that the most efficient node to create next would be the groups node. There is currently four groups in my course which are All(everyone), A, B and C. I will then link the day nodes to the group nodes with relationships labelled the days of the week to stop confusion between subjects and times. I must then decide how to make each relationship different from the other in appearance. Each relationship contains a different colour so that it is more attractive to the person viewing the graph. The next step would be deciding on which node would come next after the groups. I have decided that the subject node would be the most effective for my desired outcome. I must then create a relationship between the groups and the subjects. The next step I think which will be the most difficult will be creating the times node. I believe this will be the most difficult as each time node I create will have multiple relationships with other subjects as some subjects are run parallel to others. I will use a 24 hour clock to show the times of each class as I think it is the most effective. The final node which I will create is the room node. This node will just contain the number of each room and will have a relationship connected to the time node. I am willing to change some of the order of these nodes to best suit the requirements of this project.</w:t>
       </w:r>
     </w:p>
     <w:p>
@@ -1172,10 +1102,7 @@
       </w:pPr>
       <w:r>
         <w:lastRenderedPageBreak/>
-        <w:t>Conclusion</w:t>
-      </w:r>
-      <w:r>
-        <w:t>:</w:t>
+        <w:t>Conclusion:</w:t>
       </w:r>
     </w:p>
     <w:p>
@@ -1264,8 +1191,6 @@
         </w:rPr>
         <w:t xml:space="preserve">a lot </w:t>
       </w:r>
-      <w:bookmarkStart w:id="5" w:name="_GoBack"/>
-      <w:bookmarkEnd w:id="5"/>
       <w:r>
         <w:rPr>
           <w:sz w:val="24"/>
@@ -1308,7 +1233,7 @@
           <w:rFonts w:ascii="Times" w:hAnsi="Times"/>
           <w:noProof/>
           <w:sz w:val="28"/>
-          <w:lang w:eastAsia="en-GB"/>
+          <w:lang w:val="en-GB" w:eastAsia="en-GB"/>
         </w:rPr>
         <w:lastRenderedPageBreak/>
         <mc:AlternateContent>
@@ -1450,10 +1375,7 @@
         </mc:AlternateContent>
       </w:r>
       <w:r>
-        <w:t>Design 1</w:t>
-      </w:r>
-      <w:r>
-        <w:t>:</w:t>
+        <w:t>Design 1:</w:t>
       </w:r>
     </w:p>
     <w:p>
@@ -1471,7 +1393,7 @@
           <w:rFonts w:ascii="Times" w:hAnsi="Times"/>
           <w:noProof/>
           <w:sz w:val="28"/>
-          <w:lang w:eastAsia="en-GB"/>
+          <w:lang w:val="en-GB" w:eastAsia="en-GB"/>
         </w:rPr>
         <mc:AlternateContent>
           <mc:Choice Requires="wps">
@@ -1550,7 +1472,7 @@
           <w:rFonts w:ascii="Times" w:hAnsi="Times"/>
           <w:noProof/>
           <w:sz w:val="28"/>
-          <w:lang w:eastAsia="en-GB"/>
+          <w:lang w:val="en-GB" w:eastAsia="en-GB"/>
         </w:rPr>
         <mc:AlternateContent>
           <mc:Choice Requires="wps">
@@ -1723,7 +1645,7 @@
           <w:rFonts w:ascii="Times" w:hAnsi="Times"/>
           <w:noProof/>
           <w:sz w:val="28"/>
-          <w:lang w:eastAsia="en-GB"/>
+          <w:lang w:val="en-GB" w:eastAsia="en-GB"/>
         </w:rPr>
         <mc:AlternateContent>
           <mc:Choice Requires="wps">
@@ -1870,7 +1792,7 @@
           <w:rFonts w:ascii="Times" w:hAnsi="Times"/>
           <w:noProof/>
           <w:sz w:val="28"/>
-          <w:lang w:eastAsia="en-GB"/>
+          <w:lang w:val="en-GB" w:eastAsia="en-GB"/>
         </w:rPr>
         <mc:AlternateContent>
           <mc:Choice Requires="wps">
@@ -2061,7 +1983,7 @@
           <w:rFonts w:ascii="Times" w:hAnsi="Times"/>
           <w:noProof/>
           <w:sz w:val="28"/>
-          <w:lang w:eastAsia="en-GB"/>
+          <w:lang w:val="en-GB" w:eastAsia="en-GB"/>
         </w:rPr>
         <mc:AlternateContent>
           <mc:Choice Requires="wps">
@@ -2136,7 +2058,7 @@
           <w:rFonts w:ascii="Times" w:hAnsi="Times"/>
           <w:noProof/>
           <w:sz w:val="28"/>
-          <w:lang w:eastAsia="en-GB"/>
+          <w:lang w:val="en-GB" w:eastAsia="en-GB"/>
         </w:rPr>
         <mc:AlternateContent>
           <mc:Choice Requires="wps">
@@ -2211,7 +2133,7 @@
           <w:rFonts w:ascii="Times" w:hAnsi="Times"/>
           <w:noProof/>
           <w:sz w:val="28"/>
-          <w:lang w:eastAsia="en-GB"/>
+          <w:lang w:val="en-GB" w:eastAsia="en-GB"/>
         </w:rPr>
         <mc:AlternateContent>
           <mc:Choice Requires="wps">
@@ -2286,7 +2208,7 @@
           <w:rFonts w:ascii="Times" w:hAnsi="Times"/>
           <w:noProof/>
           <w:sz w:val="28"/>
-          <w:lang w:eastAsia="en-GB"/>
+          <w:lang w:val="en-GB" w:eastAsia="en-GB"/>
         </w:rPr>
         <mc:AlternateContent>
           <mc:Choice Requires="wps">
@@ -2465,7 +2387,7 @@
           <w:noProof/>
           <w:sz w:val="28"/>
           <w:u w:val="single"/>
-          <w:lang w:eastAsia="en-GB"/>
+          <w:lang w:val="en-GB" w:eastAsia="en-GB"/>
         </w:rPr>
         <mc:AlternateContent>
           <mc:Choice Requires="wps">
@@ -2610,7 +2532,7 @@
           <w:noProof/>
           <w:sz w:val="28"/>
           <w:u w:val="single"/>
-          <w:lang w:eastAsia="en-GB"/>
+          <w:lang w:val="en-GB" w:eastAsia="en-GB"/>
         </w:rPr>
         <mc:AlternateContent>
           <mc:Choice Requires="wps">
@@ -2783,7 +2705,7 @@
           <w:noProof/>
           <w:sz w:val="28"/>
           <w:u w:val="single"/>
-          <w:lang w:eastAsia="en-GB"/>
+          <w:lang w:val="en-GB" w:eastAsia="en-GB"/>
         </w:rPr>
         <mc:AlternateContent>
           <mc:Choice Requires="wps">
@@ -2857,7 +2779,7 @@
           <w:noProof/>
           <w:sz w:val="28"/>
           <w:u w:val="single"/>
-          <w:lang w:eastAsia="en-GB"/>
+          <w:lang w:val="en-GB" w:eastAsia="en-GB"/>
         </w:rPr>
         <mc:AlternateContent>
           <mc:Choice Requires="wps">
@@ -2928,7 +2850,7 @@
           <w:noProof/>
           <w:sz w:val="28"/>
           <w:u w:val="single"/>
-          <w:lang w:eastAsia="en-GB"/>
+          <w:lang w:val="en-GB" w:eastAsia="en-GB"/>
         </w:rPr>
         <mc:AlternateContent>
           <mc:Choice Requires="wps">
@@ -3002,7 +2924,7 @@
           <w:noProof/>
           <w:sz w:val="28"/>
           <w:u w:val="single"/>
-          <w:lang w:eastAsia="en-GB"/>
+          <w:lang w:val="en-GB" w:eastAsia="en-GB"/>
         </w:rPr>
         <mc:AlternateContent>
           <mc:Choice Requires="wps">
@@ -3073,7 +2995,7 @@
           <w:noProof/>
           <w:sz w:val="28"/>
           <w:u w:val="single"/>
-          <w:lang w:eastAsia="en-GB"/>
+          <w:lang w:val="en-GB" w:eastAsia="en-GB"/>
         </w:rPr>
         <mc:AlternateContent>
           <mc:Choice Requires="wps">
@@ -3245,7 +3167,7 @@
           <w:noProof/>
           <w:sz w:val="28"/>
           <w:u w:val="single"/>
-          <w:lang w:eastAsia="en-GB"/>
+          <w:lang w:val="en-GB" w:eastAsia="en-GB"/>
         </w:rPr>
         <mc:AlternateContent>
           <mc:Choice Requires="wps">
@@ -3436,7 +3358,7 @@
           <w:noProof/>
           <w:sz w:val="28"/>
           <w:u w:val="single"/>
-          <w:lang w:eastAsia="en-GB"/>
+          <w:lang w:val="en-GB" w:eastAsia="en-GB"/>
         </w:rPr>
         <mc:AlternateContent>
           <mc:Choice Requires="wps">
@@ -3621,7 +3543,7 @@
           <w:noProof/>
           <w:sz w:val="28"/>
           <w:u w:val="single"/>
-          <w:lang w:eastAsia="en-GB"/>
+          <w:lang w:val="en-GB" w:eastAsia="en-GB"/>
         </w:rPr>
         <mc:AlternateContent>
           <mc:Choice Requires="wps">
@@ -3755,7 +3677,7 @@
           <w:noProof/>
           <w:sz w:val="28"/>
           <w:u w:val="single"/>
-          <w:lang w:eastAsia="en-GB"/>
+          <w:lang w:val="en-GB" w:eastAsia="en-GB"/>
         </w:rPr>
         <mc:AlternateContent>
           <mc:Choice Requires="wps">
@@ -3843,7 +3765,7 @@
           <w:noProof/>
           <w:sz w:val="28"/>
           <w:u w:val="single"/>
-          <w:lang w:eastAsia="en-GB"/>
+          <w:lang w:val="en-GB" w:eastAsia="en-GB"/>
         </w:rPr>
         <mc:AlternateContent>
           <mc:Choice Requires="wps">
@@ -3914,7 +3836,7 @@
           <w:noProof/>
           <w:sz w:val="28"/>
           <w:u w:val="single"/>
-          <w:lang w:eastAsia="en-GB"/>
+          <w:lang w:val="en-GB" w:eastAsia="en-GB"/>
         </w:rPr>
         <mc:AlternateContent>
           <mc:Choice Requires="wps">
@@ -4069,7 +3991,7 @@
           <w:noProof/>
           <w:sz w:val="28"/>
           <w:u w:val="single"/>
-          <w:lang w:eastAsia="en-GB"/>
+          <w:lang w:val="en-GB" w:eastAsia="en-GB"/>
         </w:rPr>
         <mc:AlternateContent>
           <mc:Choice Requires="wps">
@@ -4143,7 +4065,7 @@
           <w:noProof/>
           <w:sz w:val="28"/>
           <w:u w:val="single"/>
-          <w:lang w:eastAsia="en-GB"/>
+          <w:lang w:val="en-GB" w:eastAsia="en-GB"/>
         </w:rPr>
         <mc:AlternateContent>
           <mc:Choice Requires="wps">
@@ -4214,7 +4136,7 @@
           <w:noProof/>
           <w:sz w:val="28"/>
           <w:u w:val="single"/>
-          <w:lang w:eastAsia="en-GB"/>
+          <w:lang w:val="en-GB" w:eastAsia="en-GB"/>
         </w:rPr>
         <mc:AlternateContent>
           <mc:Choice Requires="wps">
@@ -4343,7 +4265,7 @@
           <w:noProof/>
           <w:sz w:val="28"/>
           <w:u w:val="single"/>
-          <w:lang w:eastAsia="en-GB"/>
+          <w:lang w:val="en-GB" w:eastAsia="en-GB"/>
         </w:rPr>
         <mc:AlternateContent>
           <mc:Choice Requires="wps">
@@ -4460,10 +4382,7 @@
       </w:pPr>
       <w:r>
         <w:lastRenderedPageBreak/>
-        <w:t>Data collected</w:t>
-      </w:r>
-      <w:r>
-        <w:t>:</w:t>
+        <w:t>Data collected:</w:t>
       </w:r>
     </w:p>
     <w:tbl>
@@ -7012,8 +6931,342 @@
         </w:rPr>
       </w:pPr>
     </w:p>
+    <w:p>
+      <w:pPr>
+        <w:pStyle w:val="Heading2"/>
+      </w:pPr>
+      <w:r>
+        <w:lastRenderedPageBreak/>
+        <w:t>Queries used:</w:t>
+      </w:r>
+    </w:p>
+    <w:p>
+      <w:r>
+        <w:rPr>
+          <w:noProof/>
+          <w:lang w:val="en-GB" w:eastAsia="en-GB"/>
+        </w:rPr>
+        <w:drawing>
+          <wp:inline distT="0" distB="0" distL="0" distR="0" wp14:anchorId="342AF396" wp14:editId="65A8600E">
+            <wp:extent cx="5486400" cy="2761615"/>
+            <wp:effectExtent l="0" t="0" r="0" b="6985"/>
+            <wp:docPr id="15" name="Picture 15"/>
+            <wp:cNvGraphicFramePr>
+              <a:graphicFrameLocks xmlns:a="http://schemas.openxmlformats.org/drawingml/2006/main" noChangeAspect="1"/>
+            </wp:cNvGraphicFramePr>
+            <a:graphic xmlns:a="http://schemas.openxmlformats.org/drawingml/2006/main">
+              <a:graphicData uri="http://schemas.openxmlformats.org/drawingml/2006/picture">
+                <pic:pic xmlns:pic="http://schemas.openxmlformats.org/drawingml/2006/picture">
+                  <pic:nvPicPr>
+                    <pic:cNvPr id="15" name="Screen Shot 2017-04-22 at 14.00.35.png"/>
+                    <pic:cNvPicPr/>
+                  </pic:nvPicPr>
+                  <pic:blipFill>
+                    <a:blip r:embed="rId8">
+                      <a:extLst>
+                        <a:ext uri="{28A0092B-C50C-407E-A947-70E740481C1C}">
+                          <a14:useLocalDpi xmlns:a14="http://schemas.microsoft.com/office/drawing/2010/main" val="0"/>
+                        </a:ext>
+                      </a:extLst>
+                    </a:blip>
+                    <a:stretch>
+                      <a:fillRect/>
+                    </a:stretch>
+                  </pic:blipFill>
+                  <pic:spPr>
+                    <a:xfrm>
+                      <a:off x="0" y="0"/>
+                      <a:ext cx="5486400" cy="2761615"/>
+                    </a:xfrm>
+                    <a:prstGeom prst="rect">
+                      <a:avLst/>
+                    </a:prstGeom>
+                  </pic:spPr>
+                </pic:pic>
+              </a:graphicData>
+            </a:graphic>
+          </wp:inline>
+        </w:drawing>
+      </w:r>
+    </w:p>
+    <w:p>
+      <w:pPr>
+        <w:rPr>
+          <w:sz w:val="28"/>
+          <w:lang w:val="en-IE"/>
+        </w:rPr>
+      </w:pPr>
+      <w:r>
+        <w:rPr>
+          <w:noProof/>
+          <w:sz w:val="28"/>
+          <w:lang w:val="en-GB" w:eastAsia="en-GB"/>
+        </w:rPr>
+        <w:lastRenderedPageBreak/>
+        <w:drawing>
+          <wp:inline distT="0" distB="0" distL="0" distR="0" wp14:anchorId="4BCBA1E0" wp14:editId="7F46348F">
+            <wp:extent cx="5486400" cy="4135755"/>
+            <wp:effectExtent l="0" t="0" r="0" b="4445"/>
+            <wp:docPr id="16" name="Picture 16"/>
+            <wp:cNvGraphicFramePr>
+              <a:graphicFrameLocks xmlns:a="http://schemas.openxmlformats.org/drawingml/2006/main" noChangeAspect="1"/>
+            </wp:cNvGraphicFramePr>
+            <a:graphic xmlns:a="http://schemas.openxmlformats.org/drawingml/2006/main">
+              <a:graphicData uri="http://schemas.openxmlformats.org/drawingml/2006/picture">
+                <pic:pic xmlns:pic="http://schemas.openxmlformats.org/drawingml/2006/picture">
+                  <pic:nvPicPr>
+                    <pic:cNvPr id="16" name="Screen Shot 2017-04-22 at 14.03.51.png"/>
+                    <pic:cNvPicPr/>
+                  </pic:nvPicPr>
+                  <pic:blipFill>
+                    <a:blip r:embed="rId9">
+                      <a:extLst>
+                        <a:ext uri="{28A0092B-C50C-407E-A947-70E740481C1C}">
+                          <a14:useLocalDpi xmlns:a14="http://schemas.microsoft.com/office/drawing/2010/main" val="0"/>
+                        </a:ext>
+                      </a:extLst>
+                    </a:blip>
+                    <a:stretch>
+                      <a:fillRect/>
+                    </a:stretch>
+                  </pic:blipFill>
+                  <pic:spPr>
+                    <a:xfrm>
+                      <a:off x="0" y="0"/>
+                      <a:ext cx="5486400" cy="4135755"/>
+                    </a:xfrm>
+                    <a:prstGeom prst="rect">
+                      <a:avLst/>
+                    </a:prstGeom>
+                  </pic:spPr>
+                </pic:pic>
+              </a:graphicData>
+            </a:graphic>
+          </wp:inline>
+        </w:drawing>
+      </w:r>
+      <w:r>
+        <w:rPr>
+          <w:noProof/>
+          <w:sz w:val="28"/>
+          <w:lang w:val="en-GB" w:eastAsia="en-GB"/>
+        </w:rPr>
+        <w:drawing>
+          <wp:inline distT="0" distB="0" distL="0" distR="0" wp14:anchorId="699F9F4D" wp14:editId="44050C69">
+            <wp:extent cx="5486400" cy="2765425"/>
+            <wp:effectExtent l="0" t="0" r="0" b="3175"/>
+            <wp:docPr id="18" name="Picture 18"/>
+            <wp:cNvGraphicFramePr>
+              <a:graphicFrameLocks xmlns:a="http://schemas.openxmlformats.org/drawingml/2006/main" noChangeAspect="1"/>
+            </wp:cNvGraphicFramePr>
+            <a:graphic xmlns:a="http://schemas.openxmlformats.org/drawingml/2006/main">
+              <a:graphicData uri="http://schemas.openxmlformats.org/drawingml/2006/picture">
+                <pic:pic xmlns:pic="http://schemas.openxmlformats.org/drawingml/2006/picture">
+                  <pic:nvPicPr>
+                    <pic:cNvPr id="18" name="Screen Shot 2017-04-22 at 14.06.20.png"/>
+                    <pic:cNvPicPr/>
+                  </pic:nvPicPr>
+                  <pic:blipFill>
+                    <a:blip r:embed="rId10">
+                      <a:extLst>
+                        <a:ext uri="{28A0092B-C50C-407E-A947-70E740481C1C}">
+                          <a14:useLocalDpi xmlns:a14="http://schemas.microsoft.com/office/drawing/2010/main" val="0"/>
+                        </a:ext>
+                      </a:extLst>
+                    </a:blip>
+                    <a:stretch>
+                      <a:fillRect/>
+                    </a:stretch>
+                  </pic:blipFill>
+                  <pic:spPr>
+                    <a:xfrm>
+                      <a:off x="0" y="0"/>
+                      <a:ext cx="5486400" cy="2765425"/>
+                    </a:xfrm>
+                    <a:prstGeom prst="rect">
+                      <a:avLst/>
+                    </a:prstGeom>
+                  </pic:spPr>
+                </pic:pic>
+              </a:graphicData>
+            </a:graphic>
+          </wp:inline>
+        </w:drawing>
+      </w:r>
+      <w:r>
+        <w:rPr>
+          <w:sz w:val="28"/>
+          <w:lang w:val="en-IE"/>
+        </w:rPr>
+        <w:br w:type="page"/>
+      </w:r>
+    </w:p>
+    <w:p>
+      <w:pPr>
+        <w:rPr>
+          <w:sz w:val="28"/>
+          <w:lang w:val="en-IE"/>
+        </w:rPr>
+      </w:pPr>
+      <w:r>
+        <w:rPr>
+          <w:noProof/>
+          <w:sz w:val="28"/>
+          <w:lang w:val="en-GB" w:eastAsia="en-GB"/>
+        </w:rPr>
+        <w:lastRenderedPageBreak/>
+        <w:drawing>
+          <wp:inline distT="0" distB="0" distL="0" distR="0" wp14:anchorId="38465EB1" wp14:editId="79B43974">
+            <wp:extent cx="5486400" cy="2740025"/>
+            <wp:effectExtent l="0" t="0" r="0" b="3175"/>
+            <wp:docPr id="23" name="Picture 23"/>
+            <wp:cNvGraphicFramePr>
+              <a:graphicFrameLocks xmlns:a="http://schemas.openxmlformats.org/drawingml/2006/main" noChangeAspect="1"/>
+            </wp:cNvGraphicFramePr>
+            <a:graphic xmlns:a="http://schemas.openxmlformats.org/drawingml/2006/main">
+              <a:graphicData uri="http://schemas.openxmlformats.org/drawingml/2006/picture">
+                <pic:pic xmlns:pic="http://schemas.openxmlformats.org/drawingml/2006/picture">
+                  <pic:nvPicPr>
+                    <pic:cNvPr id="23" name="Screen Shot 2017-04-22 at 14.06.48.png"/>
+                    <pic:cNvPicPr/>
+                  </pic:nvPicPr>
+                  <pic:blipFill>
+                    <a:blip r:embed="rId11">
+                      <a:extLst>
+                        <a:ext uri="{28A0092B-C50C-407E-A947-70E740481C1C}">
+                          <a14:useLocalDpi xmlns:a14="http://schemas.microsoft.com/office/drawing/2010/main" val="0"/>
+                        </a:ext>
+                      </a:extLst>
+                    </a:blip>
+                    <a:stretch>
+                      <a:fillRect/>
+                    </a:stretch>
+                  </pic:blipFill>
+                  <pic:spPr>
+                    <a:xfrm>
+                      <a:off x="0" y="0"/>
+                      <a:ext cx="5486400" cy="2740025"/>
+                    </a:xfrm>
+                    <a:prstGeom prst="rect">
+                      <a:avLst/>
+                    </a:prstGeom>
+                  </pic:spPr>
+                </pic:pic>
+              </a:graphicData>
+            </a:graphic>
+          </wp:inline>
+        </w:drawing>
+      </w:r>
+    </w:p>
+    <w:p>
+      <w:pPr>
+        <w:rPr>
+          <w:sz w:val="28"/>
+          <w:lang w:val="en-IE"/>
+        </w:rPr>
+      </w:pPr>
+      <w:r>
+        <w:rPr>
+          <w:noProof/>
+          <w:sz w:val="28"/>
+          <w:lang w:val="en-GB" w:eastAsia="en-GB"/>
+        </w:rPr>
+        <w:lastRenderedPageBreak/>
+        <w:drawing>
+          <wp:inline distT="0" distB="0" distL="0" distR="0" wp14:anchorId="775AE71C" wp14:editId="72C2EBE5">
+            <wp:extent cx="5486400" cy="2746375"/>
+            <wp:effectExtent l="0" t="0" r="0" b="0"/>
+            <wp:docPr id="24" name="Picture 24"/>
+            <wp:cNvGraphicFramePr>
+              <a:graphicFrameLocks xmlns:a="http://schemas.openxmlformats.org/drawingml/2006/main" noChangeAspect="1"/>
+            </wp:cNvGraphicFramePr>
+            <a:graphic xmlns:a="http://schemas.openxmlformats.org/drawingml/2006/main">
+              <a:graphicData uri="http://schemas.openxmlformats.org/drawingml/2006/picture">
+                <pic:pic xmlns:pic="http://schemas.openxmlformats.org/drawingml/2006/picture">
+                  <pic:nvPicPr>
+                    <pic:cNvPr id="24" name="Screen Shot 2017-04-22 at 14.07.53.png"/>
+                    <pic:cNvPicPr/>
+                  </pic:nvPicPr>
+                  <pic:blipFill>
+                    <a:blip r:embed="rId12">
+                      <a:extLst>
+                        <a:ext uri="{28A0092B-C50C-407E-A947-70E740481C1C}">
+                          <a14:useLocalDpi xmlns:a14="http://schemas.microsoft.com/office/drawing/2010/main" val="0"/>
+                        </a:ext>
+                      </a:extLst>
+                    </a:blip>
+                    <a:stretch>
+                      <a:fillRect/>
+                    </a:stretch>
+                  </pic:blipFill>
+                  <pic:spPr>
+                    <a:xfrm>
+                      <a:off x="0" y="0"/>
+                      <a:ext cx="5486400" cy="2746375"/>
+                    </a:xfrm>
+                    <a:prstGeom prst="rect">
+                      <a:avLst/>
+                    </a:prstGeom>
+                  </pic:spPr>
+                </pic:pic>
+              </a:graphicData>
+            </a:graphic>
+          </wp:inline>
+        </w:drawing>
+      </w:r>
+      <w:r>
+        <w:rPr>
+          <w:noProof/>
+          <w:sz w:val="28"/>
+          <w:lang w:val="en-GB" w:eastAsia="en-GB"/>
+        </w:rPr>
+        <w:drawing>
+          <wp:inline distT="0" distB="0" distL="0" distR="0" wp14:anchorId="133A049E" wp14:editId="5CD8A672">
+            <wp:extent cx="5486400" cy="2755900"/>
+            <wp:effectExtent l="0" t="0" r="0" b="12700"/>
+            <wp:docPr id="33" name="Picture 33"/>
+            <wp:cNvGraphicFramePr>
+              <a:graphicFrameLocks xmlns:a="http://schemas.openxmlformats.org/drawingml/2006/main" noChangeAspect="1"/>
+            </wp:cNvGraphicFramePr>
+            <a:graphic xmlns:a="http://schemas.openxmlformats.org/drawingml/2006/main">
+              <a:graphicData uri="http://schemas.openxmlformats.org/drawingml/2006/picture">
+                <pic:pic xmlns:pic="http://schemas.openxmlformats.org/drawingml/2006/picture">
+                  <pic:nvPicPr>
+                    <pic:cNvPr id="33" name="Screen Shot 2017-04-22 at 14.08.32.png"/>
+                    <pic:cNvPicPr/>
+                  </pic:nvPicPr>
+                  <pic:blipFill>
+                    <a:blip r:embed="rId13">
+                      <a:extLst>
+                        <a:ext uri="{28A0092B-C50C-407E-A947-70E740481C1C}">
+                          <a14:useLocalDpi xmlns:a14="http://schemas.microsoft.com/office/drawing/2010/main" val="0"/>
+                        </a:ext>
+                      </a:extLst>
+                    </a:blip>
+                    <a:stretch>
+                      <a:fillRect/>
+                    </a:stretch>
+                  </pic:blipFill>
+                  <pic:spPr>
+                    <a:xfrm>
+                      <a:off x="0" y="0"/>
+                      <a:ext cx="5486400" cy="2755900"/>
+                    </a:xfrm>
+                    <a:prstGeom prst="rect">
+                      <a:avLst/>
+                    </a:prstGeom>
+                  </pic:spPr>
+                </pic:pic>
+              </a:graphicData>
+            </a:graphic>
+          </wp:inline>
+        </w:drawing>
+      </w:r>
+      <w:bookmarkStart w:id="5" w:name="_GoBack"/>
+      <w:bookmarkEnd w:id="5"/>
+    </w:p>
     <w:sectPr>
-      <w:footerReference w:type="default" r:id="rId8"/>
+      <w:footerReference w:type="default" r:id="rId14"/>
       <w:pgSz w:w="12240" w:h="15840"/>
       <w:pgMar w:top="1728" w:right="1800" w:bottom="1440" w:left="1800" w:header="720" w:footer="720" w:gutter="0"/>
       <w:pgNumType w:start="0"/>
@@ -7072,7 +7325,7 @@
       <w:rPr>
         <w:noProof/>
       </w:rPr>
-      <w:t>5</w:t>
+      <w:t>10</w:t>
     </w:r>
     <w:r>
       <w:fldChar w:fldCharType="end"/>
@@ -9045,6 +9298,7 @@
     <w:lsdException w:name="HTML Sample" w:semiHidden="1" w:unhideWhenUsed="1"/>
     <w:lsdException w:name="HTML Typewriter" w:semiHidden="1" w:unhideWhenUsed="1"/>
     <w:lsdException w:name="HTML Variable" w:semiHidden="1" w:unhideWhenUsed="1"/>
+    <w:lsdException w:name="Normal Table" w:semiHidden="1" w:unhideWhenUsed="1"/>
     <w:lsdException w:name="annotation subject" w:semiHidden="1" w:unhideWhenUsed="1"/>
     <w:lsdException w:name="No List" w:semiHidden="1" w:unhideWhenUsed="1"/>
     <w:lsdException w:name="Outline List 1" w:semiHidden="1" w:unhideWhenUsed="1"/>
@@ -9091,8 +9345,10 @@
     <w:lsdException w:name="Table Subtle 2" w:semiHidden="1" w:unhideWhenUsed="1"/>
     <w:lsdException w:name="Table Web 1" w:semiHidden="1" w:unhideWhenUsed="1"/>
     <w:lsdException w:name="Table Web 2" w:semiHidden="1" w:unhideWhenUsed="1"/>
+    <w:lsdException w:name="Table Web 3" w:semiHidden="1" w:unhideWhenUsed="1"/>
     <w:lsdException w:name="Balloon Text" w:semiHidden="1" w:unhideWhenUsed="1"/>
     <w:lsdException w:name="Table Grid" w:uiPriority="39"/>
+    <w:lsdException w:name="Table Theme" w:semiHidden="1" w:unhideWhenUsed="1"/>
     <w:lsdException w:name="Placeholder Text" w:semiHidden="1"/>
     <w:lsdException w:name="No Spacing" w:semiHidden="1" w:uiPriority="1" w:unhideWhenUsed="1" w:qFormat="1"/>
     <w:lsdException w:name="Light Shading" w:uiPriority="60"/>

</xml_diff>